<commit_message>
All clear feature # 5
</commit_message>
<xml_diff>
--- a/F24_A02_QuestionPaper.docx
+++ b/F24_A02_QuestionPaper.docx
@@ -4,16 +4,10 @@
   <w:body>
     <w:p>
       <w:pPr>
-        <w:jc w:val="center"/>
-        <w:rPr>
-          <w:rFonts w:ascii="Calibri" w:hAnsi="Calibri" w:cs="Calibri"/>
-          <w:b/>
-          <w:bCs/>
-        </w:rPr>
-      </w:pPr>
-      <w:r>
-        <w:rPr>
-          <w:rFonts w:ascii="Calibri" w:hAnsi="Calibri" w:cs="Calibri"/>
+        <w:pStyle w:val="Heading1"/>
+      </w:pPr>
+      <w:r>
+        <w:rPr>
           <w:noProof/>
         </w:rPr>
         <w:drawing>
@@ -1181,10 +1175,10 @@
       </w:tblPr>
       <w:tblGrid>
         <w:gridCol w:w="625"/>
-        <w:gridCol w:w="2520"/>
-        <w:gridCol w:w="2520"/>
-        <w:gridCol w:w="1620"/>
-        <w:gridCol w:w="2160"/>
+        <w:gridCol w:w="2518"/>
+        <w:gridCol w:w="2518"/>
+        <w:gridCol w:w="1619"/>
+        <w:gridCol w:w="2165"/>
       </w:tblGrid>
       <w:tr>
         <w:trPr>
@@ -1219,34 +1213,7 @@
                 <w:bCs/>
                 <w:color w:val="FF0000"/>
               </w:rPr>
-              <w:t>[</w:t>
-            </w:r>
-            <w:r>
-              <w:rPr>
-                <w:rFonts w:ascii="Calibri" w:hAnsi="Calibri" w:cs="Calibri"/>
-                <w:b/>
-                <w:bCs/>
-                <w:color w:val="FF0000"/>
-              </w:rPr>
-              <w:t xml:space="preserve">Paste Group </w:t>
-            </w:r>
-            <w:r>
-              <w:rPr>
-                <w:rFonts w:ascii="Calibri" w:hAnsi="Calibri" w:cs="Calibri"/>
-                <w:b/>
-                <w:bCs/>
-                <w:color w:val="FF0000"/>
-              </w:rPr>
-              <w:t xml:space="preserve">Repository </w:t>
-            </w:r>
-            <w:r>
-              <w:rPr>
-                <w:rFonts w:ascii="Calibri" w:hAnsi="Calibri" w:cs="Calibri"/>
-                <w:b/>
-                <w:bCs/>
-                <w:color w:val="FF0000"/>
-              </w:rPr>
-              <w:t>URL Here]</w:t>
+              <w:t>https://github.com/umansheikh0611/estore</w:t>
             </w:r>
           </w:p>
         </w:tc>
@@ -1441,6 +1408,14 @@
                 <w:bCs/>
               </w:rPr>
             </w:pPr>
+            <w:r>
+              <w:rPr>
+                <w:rFonts w:ascii="Calibri" w:hAnsi="Calibri" w:cs="Calibri"/>
+                <w:b/>
+                <w:bCs/>
+              </w:rPr>
+              <w:t>Muhammad Uman</w:t>
+            </w:r>
           </w:p>
         </w:tc>
         <w:tc>
@@ -1456,6 +1431,14 @@
                 <w:bCs/>
               </w:rPr>
             </w:pPr>
+            <w:r>
+              <w:rPr>
+                <w:rFonts w:ascii="Calibri" w:hAnsi="Calibri" w:cs="Calibri"/>
+                <w:b/>
+                <w:bCs/>
+              </w:rPr>
+              <w:t>L1F21BSSE0611</w:t>
+            </w:r>
           </w:p>
         </w:tc>
         <w:tc>
@@ -1486,6 +1469,32 @@
                 <w:rFonts w:ascii="Calibri" w:hAnsi="Calibri" w:cs="Calibri"/>
               </w:rPr>
             </w:pPr>
+            <w:r>
+              <w:rPr>
+                <w:rFonts w:ascii="Calibri" w:hAnsi="Calibri" w:cs="Calibri"/>
+              </w:rPr>
+              <w:t>Feature/homepage#5</w:t>
+            </w:r>
+            <w:r>
+              <w:rPr>
+                <w:rFonts w:ascii="Calibri" w:hAnsi="Calibri" w:cs="Calibri"/>
+              </w:rPr>
+              <w:br/>
+              <w:t>develop</w:t>
+            </w:r>
+          </w:p>
+          <w:p>
+            <w:pPr>
+              <w:rPr>
+                <w:rFonts w:ascii="Calibri" w:hAnsi="Calibri" w:cs="Calibri"/>
+              </w:rPr>
+            </w:pPr>
+            <w:r>
+              <w:rPr>
+                <w:rFonts w:ascii="Calibri" w:hAnsi="Calibri" w:cs="Calibri"/>
+              </w:rPr>
+              <w:t>release</w:t>
+            </w:r>
           </w:p>
         </w:tc>
       </w:tr>
@@ -1780,6 +1789,7 @@
                 <w:b/>
                 <w:bCs/>
               </w:rPr>
+              <w:lastRenderedPageBreak/>
               <w:t>5</w:t>
             </w:r>
           </w:p>
@@ -1877,7 +1887,6 @@
           <w:sz w:val="34"/>
           <w:szCs w:val="34"/>
         </w:rPr>
-        <w:lastRenderedPageBreak/>
         <w:t>Best Of Luck</w:t>
       </w:r>
     </w:p>
@@ -3775,7 +3784,6 @@
           <w:sz w:val="24"/>
           <w:szCs w:val="24"/>
         </w:rPr>
-        <w:lastRenderedPageBreak/>
         <w:t>Commit</w:t>
       </w:r>
       <w:r>

</xml_diff>